<commit_message>
Resolución bug Categories en Router
</commit_message>
<xml_diff>
--- a/docs-roberto/Capturas.docx
+++ b/docs-roberto/Capturas.docx
@@ -3,6 +3,12 @@
 <w:document xmlns:wpc="http://schemas.microsoft.com/office/word/2010/wordprocessingCanvas" xmlns:cx="http://schemas.microsoft.com/office/drawing/2014/chartex" xmlns:cx1="http://schemas.microsoft.com/office/drawing/2015/9/8/chartex" xmlns:cx2="http://schemas.microsoft.com/office/drawing/2015/10/21/chartex" xmlns:cx3="http://schemas.microsoft.com/office/drawing/2016/5/9/chartex" xmlns:cx4="http://schemas.microsoft.com/office/drawing/2016/5/10/chartex" xmlns:cx5="http://schemas.microsoft.com/office/drawing/2016/5/11/chartex" xmlns:cx6="http://schemas.microsoft.com/office/drawing/2016/5/12/chartex" xmlns:cx7="http://schemas.microsoft.com/office/drawing/2016/5/13/chartex" xmlns:cx8="http://schemas.microsoft.com/office/drawing/2016/5/14/chartex" xmlns:mc="http://schemas.openxmlformats.org/markup-compatibility/2006" xmlns:aink="http://schemas.microsoft.com/office/drawing/2016/ink" xmlns:am3d="http://schemas.microsoft.com/office/drawing/2017/model3d" xmlns:o="urn:schemas-microsoft-com:office:office" xmlns:r="http://schemas.openxmlformats.org/officeDocument/2006/relationships" xmlns:m="http://schemas.openxmlformats.org/officeDocument/2006/math" xmlns:v="urn:schemas-microsoft-com:vml" xmlns:wp14="http://schemas.microsoft.com/office/word/2010/wordprocessingDrawing" xmlns:wp="http://schemas.openxmlformats.org/drawingml/2006/wordprocessingDrawing" xmlns:w10="urn:schemas-microsoft-com:office:word" xmlns:w="http://schemas.openxmlformats.org/wordprocessingml/2006/main" xmlns:w14="http://schemas.microsoft.com/office/word/2010/wordml" xmlns:w15="http://schemas.microsoft.com/office/word/2012/wordml" xmlns:w16cex="http://schemas.microsoft.com/office/word/2018/wordml/cex" xmlns:w16cid="http://schemas.microsoft.com/office/word/2016/wordml/cid" xmlns:w16="http://schemas.microsoft.com/office/word/2018/wordml" xmlns:w16se="http://schemas.microsoft.com/office/word/2015/wordml/symex" xmlns:wpg="http://schemas.microsoft.com/office/word/2010/wordprocessingGroup" xmlns:wpi="http://schemas.microsoft.com/office/word/2010/wordprocessingInk" xmlns:wne="http://schemas.microsoft.com/office/word/2006/wordml" xmlns:wps="http://schemas.microsoft.com/office/word/2010/wordprocessingShape" mc:Ignorable="w14 w15 w16se w16cid w16 w16cex wp14">
   <w:body>
     <w:p>
+      <w:r>
+        <w:t>github</w:t>
+      </w:r>
+      <w:r>
+        <w:br/>
+      </w:r>
       <w:hyperlink r:id="rId4" w:history="1">
         <w:r>
           <w:rPr>
@@ -12,8 +18,49 @@
         </w:r>
       </w:hyperlink>
     </w:p>
-    <w:p/>
-    <w:p/>
+    <w:p>
+      <w:r>
+        <w:t xml:space="preserve">plan de </w:t>
+      </w:r>
+      <w:r>
+        <w:t>acción</w:t>
+      </w:r>
+      <w:r>
+        <w:br/>
+      </w:r>
+      <w:r>
+        <w:t>https://docs.google.com/document/d/17Zo9pP7aXFXxuQrmKGm1wLHMdD7gPXCoKMTSISq3buw/edit</w:t>
+      </w:r>
+    </w:p>
+    <w:p>
+      <w:r>
+        <w:t>Informe</w:t>
+      </w:r>
+      <w:r>
+        <w:br/>
+      </w:r>
+      <w:hyperlink r:id="rId5" w:history="1">
+        <w:r>
+          <w:rPr>
+            <w:rStyle w:val="Hipervnculo"/>
+          </w:rPr>
+          <w:t>https://drive.google.com/file/d/1stoGmjs-EIAh9uRCWcEfAOL0S2YJLwM8/view</w:t>
+        </w:r>
+      </w:hyperlink>
+      <w:r>
+        <w:br/>
+      </w:r>
+      <w:r>
+        <w:br/>
+        <w:t>Trello</w:t>
+      </w:r>
+      <w:r>
+        <w:br/>
+      </w:r>
+      <w:r>
+        <w:t>https://trello.com/b/6A7tjUGa/tpe-tio</w:t>
+      </w:r>
+    </w:p>
     <w:p>
       <w:r>
         <w:rPr>
@@ -24,53 +71,6 @@
             <wp:extent cx="5731510" cy="3569970"/>
             <wp:effectExtent l="0" t="0" r="2540" b="0"/>
             <wp:docPr id="1" name="Imagen 1"/>
-            <wp:cNvGraphicFramePr>
-              <a:graphicFrameLocks xmlns:a="http://schemas.openxmlformats.org/drawingml/2006/main" noChangeAspect="1"/>
-            </wp:cNvGraphicFramePr>
-            <a:graphic xmlns:a="http://schemas.openxmlformats.org/drawingml/2006/main">
-              <a:graphicData uri="http://schemas.openxmlformats.org/drawingml/2006/picture">
-                <pic:pic xmlns:pic="http://schemas.openxmlformats.org/drawingml/2006/picture">
-                  <pic:nvPicPr>
-                    <pic:cNvPr id="1" name=""/>
-                    <pic:cNvPicPr/>
-                  </pic:nvPicPr>
-                  <pic:blipFill>
-                    <a:blip r:embed="rId5"/>
-                    <a:stretch>
-                      <a:fillRect/>
-                    </a:stretch>
-                  </pic:blipFill>
-                  <pic:spPr>
-                    <a:xfrm>
-                      <a:off x="0" y="0"/>
-                      <a:ext cx="5731510" cy="3569970"/>
-                    </a:xfrm>
-                    <a:prstGeom prst="rect">
-                      <a:avLst/>
-                    </a:prstGeom>
-                  </pic:spPr>
-                </pic:pic>
-              </a:graphicData>
-            </a:graphic>
-          </wp:inline>
-        </w:drawing>
-      </w:r>
-    </w:p>
-    <w:p>
-      <w:r>
-        <w:t>No había que hacer push si no había commit convenia hacer un Branch para enlazar.</w:t>
-      </w:r>
-    </w:p>
-    <w:p>
-      <w:r>
-        <w:rPr>
-          <w:noProof/>
-        </w:rPr>
-        <w:drawing>
-          <wp:inline distT="0" distB="0" distL="0" distR="0" wp14:anchorId="04E489FF" wp14:editId="5F37E502">
-            <wp:extent cx="5731510" cy="3627120"/>
-            <wp:effectExtent l="0" t="0" r="2540" b="0"/>
-            <wp:docPr id="2" name="Imagen 2"/>
             <wp:cNvGraphicFramePr>
               <a:graphicFrameLocks xmlns:a="http://schemas.openxmlformats.org/drawingml/2006/main" noChangeAspect="1"/>
             </wp:cNvGraphicFramePr>
@@ -90,7 +90,7 @@
                   <pic:spPr>
                     <a:xfrm>
                       <a:off x="0" y="0"/>
-                      <a:ext cx="5731510" cy="3627120"/>
+                      <a:ext cx="5731510" cy="3569970"/>
                     </a:xfrm>
                     <a:prstGeom prst="rect">
                       <a:avLst/>
@@ -105,15 +105,32 @@
     </w:p>
     <w:p>
       <w:r>
+        <w:t>No había que hacer push si no había commit convenia hacer un Branch para enlazar.</w:t>
+      </w:r>
+    </w:p>
+    <w:p>
+      <w:r>
+        <w:t>solamente enlaza no sube nada, con este aun los otros desarrolladores no tienen los cambios)</w:t>
+      </w:r>
+      <w:r>
+        <w:br/>
+        <w:t xml:space="preserve">git branch –u origin/master </w:t>
+      </w:r>
+      <w:r>
+        <w:t xml:space="preserve">  </w:t>
+      </w:r>
+    </w:p>
+    <w:p>
+      <w:r>
         <w:rPr>
           <w:noProof/>
         </w:rPr>
         <w:lastRenderedPageBreak/>
         <w:drawing>
-          <wp:inline distT="0" distB="0" distL="0" distR="0" wp14:anchorId="1B523691" wp14:editId="4FC02507">
-            <wp:extent cx="5731510" cy="3255010"/>
-            <wp:effectExtent l="0" t="0" r="2540" b="2540"/>
-            <wp:docPr id="3" name="Imagen 3"/>
+          <wp:inline distT="0" distB="0" distL="0" distR="0" wp14:anchorId="04E489FF" wp14:editId="5F37E502">
+            <wp:extent cx="5731510" cy="3627120"/>
+            <wp:effectExtent l="0" t="0" r="2540" b="0"/>
+            <wp:docPr id="2" name="Imagen 2"/>
             <wp:cNvGraphicFramePr>
               <a:graphicFrameLocks xmlns:a="http://schemas.openxmlformats.org/drawingml/2006/main" noChangeAspect="1"/>
             </wp:cNvGraphicFramePr>
@@ -133,7 +150,7 @@
                   <pic:spPr>
                     <a:xfrm>
                       <a:off x="0" y="0"/>
-                      <a:ext cx="5731510" cy="3255010"/>
+                      <a:ext cx="5731510" cy="3627120"/>
                     </a:xfrm>
                     <a:prstGeom prst="rect">
                       <a:avLst/>
@@ -148,19 +165,14 @@
     </w:p>
     <w:p>
       <w:r>
-        <w:t>Commit</w:t>
-      </w:r>
-    </w:p>
-    <w:p>
-      <w:r>
         <w:rPr>
           <w:noProof/>
         </w:rPr>
         <w:drawing>
-          <wp:inline distT="0" distB="0" distL="0" distR="0" wp14:anchorId="38BB95A2" wp14:editId="37CF47F2">
-            <wp:extent cx="5731510" cy="4712335"/>
-            <wp:effectExtent l="0" t="0" r="2540" b="0"/>
-            <wp:docPr id="4" name="Imagen 4"/>
+          <wp:inline distT="0" distB="0" distL="0" distR="0" wp14:anchorId="1B523691" wp14:editId="4FC02507">
+            <wp:extent cx="5731510" cy="3255010"/>
+            <wp:effectExtent l="0" t="0" r="2540" b="2540"/>
+            <wp:docPr id="3" name="Imagen 3"/>
             <wp:cNvGraphicFramePr>
               <a:graphicFrameLocks xmlns:a="http://schemas.openxmlformats.org/drawingml/2006/main" noChangeAspect="1"/>
             </wp:cNvGraphicFramePr>
@@ -180,7 +192,7 @@
                   <pic:spPr>
                     <a:xfrm>
                       <a:off x="0" y="0"/>
-                      <a:ext cx="5731510" cy="4712335"/>
+                      <a:ext cx="5731510" cy="3255010"/>
                     </a:xfrm>
                     <a:prstGeom prst="rect">
                       <a:avLst/>
@@ -195,15 +207,20 @@
     </w:p>
     <w:p>
       <w:r>
+        <w:t>Commit</w:t>
+      </w:r>
+    </w:p>
+    <w:p>
+      <w:r>
         <w:rPr>
           <w:noProof/>
         </w:rPr>
         <w:lastRenderedPageBreak/>
         <w:drawing>
-          <wp:inline distT="0" distB="0" distL="0" distR="0" wp14:anchorId="22EF033B" wp14:editId="16BFE2B4">
-            <wp:extent cx="5731510" cy="2287905"/>
+          <wp:inline distT="0" distB="0" distL="0" distR="0" wp14:anchorId="38BB95A2" wp14:editId="37CF47F2">
+            <wp:extent cx="5731510" cy="4712335"/>
             <wp:effectExtent l="0" t="0" r="2540" b="0"/>
-            <wp:docPr id="5" name="Imagen 5"/>
+            <wp:docPr id="4" name="Imagen 4"/>
             <wp:cNvGraphicFramePr>
               <a:graphicFrameLocks xmlns:a="http://schemas.openxmlformats.org/drawingml/2006/main" noChangeAspect="1"/>
             </wp:cNvGraphicFramePr>
@@ -223,7 +240,7 @@
                   <pic:spPr>
                     <a:xfrm>
                       <a:off x="0" y="0"/>
-                      <a:ext cx="5731510" cy="2287905"/>
+                      <a:ext cx="5731510" cy="4712335"/>
                     </a:xfrm>
                     <a:prstGeom prst="rect">
                       <a:avLst/>
@@ -235,9 +252,6 @@
           </wp:inline>
         </w:drawing>
       </w:r>
-      <w:r>
-        <w:br/>
-      </w:r>
     </w:p>
     <w:p>
       <w:r>
@@ -245,10 +259,10 @@
           <w:noProof/>
         </w:rPr>
         <w:drawing>
-          <wp:inline distT="0" distB="0" distL="0" distR="0" wp14:anchorId="7AD77C94" wp14:editId="03CE63A7">
-            <wp:extent cx="5731510" cy="3633470"/>
-            <wp:effectExtent l="0" t="0" r="2540" b="5080"/>
-            <wp:docPr id="6" name="Imagen 6"/>
+          <wp:inline distT="0" distB="0" distL="0" distR="0" wp14:anchorId="22EF033B" wp14:editId="16BFE2B4">
+            <wp:extent cx="5731510" cy="2287905"/>
+            <wp:effectExtent l="0" t="0" r="2540" b="0"/>
+            <wp:docPr id="5" name="Imagen 5"/>
             <wp:cNvGraphicFramePr>
               <a:graphicFrameLocks xmlns:a="http://schemas.openxmlformats.org/drawingml/2006/main" noChangeAspect="1"/>
             </wp:cNvGraphicFramePr>
@@ -268,7 +282,7 @@
                   <pic:spPr>
                     <a:xfrm>
                       <a:off x="0" y="0"/>
-                      <a:ext cx="5731510" cy="3633470"/>
+                      <a:ext cx="5731510" cy="2287905"/>
                     </a:xfrm>
                     <a:prstGeom prst="rect">
                       <a:avLst/>
@@ -280,17 +294,21 @@
           </wp:inline>
         </w:drawing>
       </w:r>
+      <w:r>
+        <w:br/>
+      </w:r>
     </w:p>
     <w:p>
       <w:r>
         <w:rPr>
           <w:noProof/>
         </w:rPr>
+        <w:lastRenderedPageBreak/>
         <w:drawing>
-          <wp:inline distT="0" distB="0" distL="0" distR="0" wp14:anchorId="100C7484" wp14:editId="4D04C0B6">
-            <wp:extent cx="5731510" cy="2469515"/>
-            <wp:effectExtent l="0" t="0" r="2540" b="6985"/>
-            <wp:docPr id="7" name="Imagen 7"/>
+          <wp:inline distT="0" distB="0" distL="0" distR="0" wp14:anchorId="7AD77C94" wp14:editId="03CE63A7">
+            <wp:extent cx="5731510" cy="3633470"/>
+            <wp:effectExtent l="0" t="0" r="2540" b="5080"/>
+            <wp:docPr id="6" name="Imagen 6"/>
             <wp:cNvGraphicFramePr>
               <a:graphicFrameLocks xmlns:a="http://schemas.openxmlformats.org/drawingml/2006/main" noChangeAspect="1"/>
             </wp:cNvGraphicFramePr>
@@ -310,7 +328,7 @@
                   <pic:spPr>
                     <a:xfrm>
                       <a:off x="0" y="0"/>
-                      <a:ext cx="5731510" cy="2469515"/>
+                      <a:ext cx="5731510" cy="3633470"/>
                     </a:xfrm>
                     <a:prstGeom prst="rect">
                       <a:avLst/>
@@ -323,22 +341,16 @@
         </w:drawing>
       </w:r>
     </w:p>
-    <w:p/>
-    <w:p>
-      <w:pPr>
-        <w:rPr>
-          <w:u w:val="single"/>
-        </w:rPr>
-      </w:pPr>
+    <w:p>
       <w:r>
         <w:rPr>
           <w:noProof/>
         </w:rPr>
         <w:drawing>
-          <wp:inline distT="0" distB="0" distL="0" distR="0" wp14:anchorId="2AFEEE6E" wp14:editId="0FDA36EC">
-            <wp:extent cx="5731510" cy="3284220"/>
-            <wp:effectExtent l="0" t="0" r="2540" b="0"/>
-            <wp:docPr id="8" name="Imagen 8"/>
+          <wp:inline distT="0" distB="0" distL="0" distR="0" wp14:anchorId="100C7484" wp14:editId="4D04C0B6">
+            <wp:extent cx="5731510" cy="2469515"/>
+            <wp:effectExtent l="0" t="0" r="2540" b="6985"/>
+            <wp:docPr id="7" name="Imagen 7"/>
             <wp:cNvGraphicFramePr>
               <a:graphicFrameLocks xmlns:a="http://schemas.openxmlformats.org/drawingml/2006/main" noChangeAspect="1"/>
             </wp:cNvGraphicFramePr>
@@ -358,6 +370,55 @@
                   <pic:spPr>
                     <a:xfrm>
                       <a:off x="0" y="0"/>
+                      <a:ext cx="5731510" cy="2469515"/>
+                    </a:xfrm>
+                    <a:prstGeom prst="rect">
+                      <a:avLst/>
+                    </a:prstGeom>
+                  </pic:spPr>
+                </pic:pic>
+              </a:graphicData>
+            </a:graphic>
+          </wp:inline>
+        </w:drawing>
+      </w:r>
+    </w:p>
+    <w:p/>
+    <w:p>
+      <w:pPr>
+        <w:rPr>
+          <w:u w:val="single"/>
+        </w:rPr>
+      </w:pPr>
+      <w:r>
+        <w:rPr>
+          <w:noProof/>
+        </w:rPr>
+        <w:lastRenderedPageBreak/>
+        <w:drawing>
+          <wp:inline distT="0" distB="0" distL="0" distR="0" wp14:anchorId="2AFEEE6E" wp14:editId="0FDA36EC">
+            <wp:extent cx="5731510" cy="3284220"/>
+            <wp:effectExtent l="0" t="0" r="2540" b="0"/>
+            <wp:docPr id="8" name="Imagen 8"/>
+            <wp:cNvGraphicFramePr>
+              <a:graphicFrameLocks xmlns:a="http://schemas.openxmlformats.org/drawingml/2006/main" noChangeAspect="1"/>
+            </wp:cNvGraphicFramePr>
+            <a:graphic xmlns:a="http://schemas.openxmlformats.org/drawingml/2006/main">
+              <a:graphicData uri="http://schemas.openxmlformats.org/drawingml/2006/picture">
+                <pic:pic xmlns:pic="http://schemas.openxmlformats.org/drawingml/2006/picture">
+                  <pic:nvPicPr>
+                    <pic:cNvPr id="1" name=""/>
+                    <pic:cNvPicPr/>
+                  </pic:nvPicPr>
+                  <pic:blipFill>
+                    <a:blip r:embed="rId13"/>
+                    <a:stretch>
+                      <a:fillRect/>
+                    </a:stretch>
+                  </pic:blipFill>
+                  <pic:spPr>
+                    <a:xfrm>
+                      <a:off x="0" y="0"/>
                       <a:ext cx="5731510" cy="3284220"/>
                     </a:xfrm>
                     <a:prstGeom prst="rect">
@@ -371,7 +432,252 @@
         </w:drawing>
       </w:r>
     </w:p>
-    <w:p/>
+    <w:p>
+      <w:r>
+        <w:rPr>
+          <w:noProof/>
+        </w:rPr>
+        <w:drawing>
+          <wp:inline distT="0" distB="0" distL="0" distR="0" wp14:anchorId="4DB68E7E" wp14:editId="667F35F3">
+            <wp:extent cx="5731510" cy="2412365"/>
+            <wp:effectExtent l="0" t="0" r="2540" b="6985"/>
+            <wp:docPr id="9" name="Imagen 9"/>
+            <wp:cNvGraphicFramePr>
+              <a:graphicFrameLocks xmlns:a="http://schemas.openxmlformats.org/drawingml/2006/main" noChangeAspect="1"/>
+            </wp:cNvGraphicFramePr>
+            <a:graphic xmlns:a="http://schemas.openxmlformats.org/drawingml/2006/main">
+              <a:graphicData uri="http://schemas.openxmlformats.org/drawingml/2006/picture">
+                <pic:pic xmlns:pic="http://schemas.openxmlformats.org/drawingml/2006/picture">
+                  <pic:nvPicPr>
+                    <pic:cNvPr id="1" name=""/>
+                    <pic:cNvPicPr/>
+                  </pic:nvPicPr>
+                  <pic:blipFill>
+                    <a:blip r:embed="rId14"/>
+                    <a:stretch>
+                      <a:fillRect/>
+                    </a:stretch>
+                  </pic:blipFill>
+                  <pic:spPr>
+                    <a:xfrm>
+                      <a:off x="0" y="0"/>
+                      <a:ext cx="5731510" cy="2412365"/>
+                    </a:xfrm>
+                    <a:prstGeom prst="rect">
+                      <a:avLst/>
+                    </a:prstGeom>
+                  </pic:spPr>
+                </pic:pic>
+              </a:graphicData>
+            </a:graphic>
+          </wp:inline>
+        </w:drawing>
+      </w:r>
+    </w:p>
+    <w:p>
+      <w:r>
+        <w:rPr>
+          <w:noProof/>
+        </w:rPr>
+        <w:drawing>
+          <wp:inline distT="0" distB="0" distL="0" distR="0" wp14:anchorId="01614177" wp14:editId="5470F61B">
+            <wp:extent cx="5731510" cy="853440"/>
+            <wp:effectExtent l="0" t="0" r="2540" b="3810"/>
+            <wp:docPr id="10" name="Imagen 10"/>
+            <wp:cNvGraphicFramePr>
+              <a:graphicFrameLocks xmlns:a="http://schemas.openxmlformats.org/drawingml/2006/main" noChangeAspect="1"/>
+            </wp:cNvGraphicFramePr>
+            <a:graphic xmlns:a="http://schemas.openxmlformats.org/drawingml/2006/main">
+              <a:graphicData uri="http://schemas.openxmlformats.org/drawingml/2006/picture">
+                <pic:pic xmlns:pic="http://schemas.openxmlformats.org/drawingml/2006/picture">
+                  <pic:nvPicPr>
+                    <pic:cNvPr id="1" name=""/>
+                    <pic:cNvPicPr/>
+                  </pic:nvPicPr>
+                  <pic:blipFill>
+                    <a:blip r:embed="rId15"/>
+                    <a:stretch>
+                      <a:fillRect/>
+                    </a:stretch>
+                  </pic:blipFill>
+                  <pic:spPr>
+                    <a:xfrm>
+                      <a:off x="0" y="0"/>
+                      <a:ext cx="5731510" cy="853440"/>
+                    </a:xfrm>
+                    <a:prstGeom prst="rect">
+                      <a:avLst/>
+                    </a:prstGeom>
+                  </pic:spPr>
+                </pic:pic>
+              </a:graphicData>
+            </a:graphic>
+          </wp:inline>
+        </w:drawing>
+      </w:r>
+    </w:p>
+    <w:p>
+      <w:r>
+        <w:rPr>
+          <w:noProof/>
+        </w:rPr>
+        <w:drawing>
+          <wp:inline distT="0" distB="0" distL="0" distR="0" wp14:anchorId="4AA3E815" wp14:editId="7D69D8E7">
+            <wp:extent cx="5731510" cy="785495"/>
+            <wp:effectExtent l="0" t="0" r="2540" b="0"/>
+            <wp:docPr id="11" name="Imagen 11"/>
+            <wp:cNvGraphicFramePr>
+              <a:graphicFrameLocks xmlns:a="http://schemas.openxmlformats.org/drawingml/2006/main" noChangeAspect="1"/>
+            </wp:cNvGraphicFramePr>
+            <a:graphic xmlns:a="http://schemas.openxmlformats.org/drawingml/2006/main">
+              <a:graphicData uri="http://schemas.openxmlformats.org/drawingml/2006/picture">
+                <pic:pic xmlns:pic="http://schemas.openxmlformats.org/drawingml/2006/picture">
+                  <pic:nvPicPr>
+                    <pic:cNvPr id="1" name=""/>
+                    <pic:cNvPicPr/>
+                  </pic:nvPicPr>
+                  <pic:blipFill>
+                    <a:blip r:embed="rId16"/>
+                    <a:stretch>
+                      <a:fillRect/>
+                    </a:stretch>
+                  </pic:blipFill>
+                  <pic:spPr>
+                    <a:xfrm>
+                      <a:off x="0" y="0"/>
+                      <a:ext cx="5731510" cy="785495"/>
+                    </a:xfrm>
+                    <a:prstGeom prst="rect">
+                      <a:avLst/>
+                    </a:prstGeom>
+                  </pic:spPr>
+                </pic:pic>
+              </a:graphicData>
+            </a:graphic>
+          </wp:inline>
+        </w:drawing>
+      </w:r>
+    </w:p>
+    <w:p>
+      <w:r>
+        <w:rPr>
+          <w:noProof/>
+        </w:rPr>
+        <w:lastRenderedPageBreak/>
+        <w:drawing>
+          <wp:inline distT="0" distB="0" distL="0" distR="0" wp14:anchorId="362CFB0F" wp14:editId="76A84C7B">
+            <wp:extent cx="5276850" cy="6924675"/>
+            <wp:effectExtent l="0" t="0" r="0" b="9525"/>
+            <wp:docPr id="12" name="Imagen 12"/>
+            <wp:cNvGraphicFramePr>
+              <a:graphicFrameLocks xmlns:a="http://schemas.openxmlformats.org/drawingml/2006/main" noChangeAspect="1"/>
+            </wp:cNvGraphicFramePr>
+            <a:graphic xmlns:a="http://schemas.openxmlformats.org/drawingml/2006/main">
+              <a:graphicData uri="http://schemas.openxmlformats.org/drawingml/2006/picture">
+                <pic:pic xmlns:pic="http://schemas.openxmlformats.org/drawingml/2006/picture">
+                  <pic:nvPicPr>
+                    <pic:cNvPr id="1" name=""/>
+                    <pic:cNvPicPr/>
+                  </pic:nvPicPr>
+                  <pic:blipFill>
+                    <a:blip r:embed="rId17"/>
+                    <a:stretch>
+                      <a:fillRect/>
+                    </a:stretch>
+                  </pic:blipFill>
+                  <pic:spPr>
+                    <a:xfrm>
+                      <a:off x="0" y="0"/>
+                      <a:ext cx="5276850" cy="6924675"/>
+                    </a:xfrm>
+                    <a:prstGeom prst="rect">
+                      <a:avLst/>
+                    </a:prstGeom>
+                  </pic:spPr>
+                </pic:pic>
+              </a:graphicData>
+            </a:graphic>
+          </wp:inline>
+        </w:drawing>
+      </w:r>
+    </w:p>
+    <w:p>
+      <w:r>
+        <w:lastRenderedPageBreak/>
+        <w:t>Se agregó el router.</w:t>
+      </w:r>
+      <w:r>
+        <w:br/>
+      </w:r>
+      <w:r>
+        <w:rPr>
+          <w:noProof/>
+        </w:rPr>
+        <w:drawing>
+          <wp:inline distT="0" distB="0" distL="0" distR="0" wp14:anchorId="6BF54151" wp14:editId="5AF48ED6">
+            <wp:extent cx="5731510" cy="5343525"/>
+            <wp:effectExtent l="0" t="0" r="2540" b="9525"/>
+            <wp:docPr id="13" name="Imagen 13"/>
+            <wp:cNvGraphicFramePr>
+              <a:graphicFrameLocks xmlns:a="http://schemas.openxmlformats.org/drawingml/2006/main" noChangeAspect="1"/>
+            </wp:cNvGraphicFramePr>
+            <a:graphic xmlns:a="http://schemas.openxmlformats.org/drawingml/2006/main">
+              <a:graphicData uri="http://schemas.openxmlformats.org/drawingml/2006/picture">
+                <pic:pic xmlns:pic="http://schemas.openxmlformats.org/drawingml/2006/picture">
+                  <pic:nvPicPr>
+                    <pic:cNvPr id="1" name=""/>
+                    <pic:cNvPicPr/>
+                  </pic:nvPicPr>
+                  <pic:blipFill>
+                    <a:blip r:embed="rId18"/>
+                    <a:stretch>
+                      <a:fillRect/>
+                    </a:stretch>
+                  </pic:blipFill>
+                  <pic:spPr>
+                    <a:xfrm>
+                      <a:off x="0" y="0"/>
+                      <a:ext cx="5731510" cy="5343525"/>
+                    </a:xfrm>
+                    <a:prstGeom prst="rect">
+                      <a:avLst/>
+                    </a:prstGeom>
+                  </pic:spPr>
+                </pic:pic>
+              </a:graphicData>
+            </a:graphic>
+          </wp:inline>
+        </w:drawing>
+      </w:r>
+    </w:p>
+    <w:p>
+      <w:r>
+        <w:rPr>
+          <w:highlight w:val="yellow"/>
+          <w:u w:val="single"/>
+        </w:rPr>
+        <w:t>Tratar de resolver un conflicto</w:t>
+      </w:r>
+      <w:r>
+        <w:rPr>
+          <w:u w:val="single"/>
+        </w:rPr>
+        <w:br/>
+        <w:t xml:space="preserve">Recordar de </w:t>
+      </w:r>
+      <w:r>
+        <w:rPr>
+          <w:u w:val="single"/>
+        </w:rPr>
+        <w:t xml:space="preserve">git log </w:t>
+      </w:r>
+      <w:r>
+        <w:t>para mostrar el historial de commit , push etc.</w:t>
+      </w:r>
+      <w:r>
+        <w:br/>
+      </w:r>
+    </w:p>
     <w:sectPr>
       <w:pgSz w:w="11906" w:h="16838"/>
       <w:pgMar w:top="1440" w:right="1440" w:bottom="1440" w:left="1440" w:header="708" w:footer="708" w:gutter="0"/>

</xml_diff>

<commit_message>
Creación .gitignore y Views
</commit_message>
<xml_diff>
--- a/docs-roberto/Capturas.docx
+++ b/docs-roberto/Capturas.docx
@@ -27,8 +27,6 @@
       </w:r>
       <w:r>
         <w:br/>
-      </w:r>
-      <w:r>
         <w:t>https://docs.google.com/document/d/17Zo9pP7aXFXxuQrmKGm1wLHMdD7gPXCoKMTSISq3buw/edit</w:t>
       </w:r>
     </w:p>
@@ -676,6 +674,150 @@
       </w:r>
       <w:r>
         <w:br/>
+      </w:r>
+    </w:p>
+    <w:p>
+      <w:pPr>
+        <w:rPr>
+          <w:noProof/>
+        </w:rPr>
+      </w:pPr>
+      <w:r>
+        <w:rPr>
+          <w:noProof/>
+        </w:rPr>
+        <w:lastRenderedPageBreak/>
+        <w:drawing>
+          <wp:inline distT="0" distB="0" distL="0" distR="0" wp14:anchorId="234109CC" wp14:editId="2EC228AE">
+            <wp:extent cx="5731510" cy="2814955"/>
+            <wp:effectExtent l="0" t="0" r="2540" b="4445"/>
+            <wp:docPr id="14" name="Imagen 14"/>
+            <wp:cNvGraphicFramePr>
+              <a:graphicFrameLocks xmlns:a="http://schemas.openxmlformats.org/drawingml/2006/main" noChangeAspect="1"/>
+            </wp:cNvGraphicFramePr>
+            <a:graphic xmlns:a="http://schemas.openxmlformats.org/drawingml/2006/main">
+              <a:graphicData uri="http://schemas.openxmlformats.org/drawingml/2006/picture">
+                <pic:pic xmlns:pic="http://schemas.openxmlformats.org/drawingml/2006/picture">
+                  <pic:nvPicPr>
+                    <pic:cNvPr id="1" name=""/>
+                    <pic:cNvPicPr/>
+                  </pic:nvPicPr>
+                  <pic:blipFill>
+                    <a:blip r:embed="rId19"/>
+                    <a:stretch>
+                      <a:fillRect/>
+                    </a:stretch>
+                  </pic:blipFill>
+                  <pic:spPr>
+                    <a:xfrm>
+                      <a:off x="0" y="0"/>
+                      <a:ext cx="5731510" cy="2814955"/>
+                    </a:xfrm>
+                    <a:prstGeom prst="rect">
+                      <a:avLst/>
+                    </a:prstGeom>
+                  </pic:spPr>
+                </pic:pic>
+              </a:graphicData>
+            </a:graphic>
+          </wp:inline>
+        </w:drawing>
+      </w:r>
+      <w:r>
+        <w:br/>
+      </w:r>
+      <w:r>
+        <w:br/>
+      </w:r>
+      <w:r>
+        <w:rPr>
+          <w:noProof/>
+        </w:rPr>
+        <w:lastRenderedPageBreak/>
+        <w:t xml:space="preserve"> </w:t>
+      </w:r>
+      <w:r>
+        <w:rPr>
+          <w:noProof/>
+        </w:rPr>
+        <w:drawing>
+          <wp:inline distT="0" distB="0" distL="0" distR="0" wp14:anchorId="111B76EA" wp14:editId="6365DC35">
+            <wp:extent cx="5731510" cy="5967730"/>
+            <wp:effectExtent l="0" t="0" r="2540" b="0"/>
+            <wp:docPr id="15" name="Imagen 15"/>
+            <wp:cNvGraphicFramePr>
+              <a:graphicFrameLocks xmlns:a="http://schemas.openxmlformats.org/drawingml/2006/main" noChangeAspect="1"/>
+            </wp:cNvGraphicFramePr>
+            <a:graphic xmlns:a="http://schemas.openxmlformats.org/drawingml/2006/main">
+              <a:graphicData uri="http://schemas.openxmlformats.org/drawingml/2006/picture">
+                <pic:pic xmlns:pic="http://schemas.openxmlformats.org/drawingml/2006/picture">
+                  <pic:nvPicPr>
+                    <pic:cNvPr id="1" name=""/>
+                    <pic:cNvPicPr/>
+                  </pic:nvPicPr>
+                  <pic:blipFill>
+                    <a:blip r:embed="rId20"/>
+                    <a:stretch>
+                      <a:fillRect/>
+                    </a:stretch>
+                  </pic:blipFill>
+                  <pic:spPr>
+                    <a:xfrm>
+                      <a:off x="0" y="0"/>
+                      <a:ext cx="5731510" cy="5967730"/>
+                    </a:xfrm>
+                    <a:prstGeom prst="rect">
+                      <a:avLst/>
+                    </a:prstGeom>
+                  </pic:spPr>
+                </pic:pic>
+              </a:graphicData>
+            </a:graphic>
+          </wp:inline>
+        </w:drawing>
+      </w:r>
+    </w:p>
+    <w:p>
+      <w:r>
+        <w:rPr>
+          <w:noProof/>
+        </w:rPr>
+        <w:lastRenderedPageBreak/>
+        <w:drawing>
+          <wp:inline distT="0" distB="0" distL="0" distR="0" wp14:anchorId="6F4D6829" wp14:editId="6BED0908">
+            <wp:extent cx="5731510" cy="5521960"/>
+            <wp:effectExtent l="0" t="0" r="2540" b="2540"/>
+            <wp:docPr id="16" name="Imagen 16"/>
+            <wp:cNvGraphicFramePr>
+              <a:graphicFrameLocks xmlns:a="http://schemas.openxmlformats.org/drawingml/2006/main" noChangeAspect="1"/>
+            </wp:cNvGraphicFramePr>
+            <a:graphic xmlns:a="http://schemas.openxmlformats.org/drawingml/2006/main">
+              <a:graphicData uri="http://schemas.openxmlformats.org/drawingml/2006/picture">
+                <pic:pic xmlns:pic="http://schemas.openxmlformats.org/drawingml/2006/picture">
+                  <pic:nvPicPr>
+                    <pic:cNvPr id="1" name=""/>
+                    <pic:cNvPicPr/>
+                  </pic:nvPicPr>
+                  <pic:blipFill>
+                    <a:blip r:embed="rId21"/>
+                    <a:stretch>
+                      <a:fillRect/>
+                    </a:stretch>
+                  </pic:blipFill>
+                  <pic:spPr>
+                    <a:xfrm>
+                      <a:off x="0" y="0"/>
+                      <a:ext cx="5731510" cy="5521960"/>
+                    </a:xfrm>
+                    <a:prstGeom prst="rect">
+                      <a:avLst/>
+                    </a:prstGeom>
+                  </pic:spPr>
+                </pic:pic>
+              </a:graphicData>
+            </a:graphic>
+          </wp:inline>
+        </w:drawing>
       </w:r>
     </w:p>
     <w:sectPr>

</xml_diff>